<commit_message>
Add Brent and Sebastians comments
</commit_message>
<xml_diff>
--- a/Drafts/MeltR_absorbance_draft_1.docx
+++ b/Drafts/MeltR_absorbance_draft_1.docx
@@ -927,18 +927,26 @@
         </w:numPr>
         <w:spacing w:lineRule="auto" w:line="480"/>
         <w:rPr>
-          <w:rFonts w:ascii="Arial" w:hAnsi="Arial"/>
-          <w:sz w:val="22"/>
-          <w:szCs w:val="22"/>
-        </w:rPr>
-      </w:pPr>
-      <w:r>
-        <w:rPr>
-          <w:rFonts w:ascii="Arial" w:hAnsi="Arial"/>
-          <w:sz w:val="22"/>
-          <w:szCs w:val="22"/>
-        </w:rPr>
-        <w:t xml:space="preserve">Check pH extinction coefficient options </w:t>
+          <w:strike/>
+        </w:rPr>
+      </w:pPr>
+      <w:r>
+        <w:rPr>
+          <w:rFonts w:ascii="Arial" w:hAnsi="Arial"/>
+          <w:strike/>
+          <w:sz w:val="22"/>
+          <w:szCs w:val="22"/>
+        </w:rPr>
+        <w:t xml:space="preserve">Check pH extinction coefficient options – </w:t>
+      </w:r>
+      <w:r>
+        <w:rPr>
+          <w:rFonts w:ascii="Arial" w:hAnsi="Arial"/>
+          <w:strike/>
+          <w:sz w:val="22"/>
+          <w:szCs w:val="22"/>
+        </w:rPr>
+        <w:t>this option does not exist</w:t>
       </w:r>
     </w:p>
     <w:p>
@@ -950,14 +958,13 @@
         </w:numPr>
         <w:spacing w:lineRule="auto" w:line="480"/>
         <w:rPr>
-          <w:rFonts w:ascii="Arial" w:hAnsi="Arial"/>
-          <w:sz w:val="22"/>
-          <w:szCs w:val="22"/>
-        </w:rPr>
-      </w:pPr>
-      <w:r>
-        <w:rPr>
-          <w:rFonts w:ascii="Arial" w:hAnsi="Arial"/>
+          <w:strike/>
+        </w:rPr>
+      </w:pPr>
+      <w:r>
+        <w:rPr>
+          <w:rFonts w:ascii="Arial" w:hAnsi="Arial"/>
+          <w:strike/>
           <w:sz w:val="22"/>
           <w:szCs w:val="22"/>
         </w:rPr>
@@ -973,17 +980,18 @@
         </w:numPr>
         <w:spacing w:lineRule="auto" w:line="480"/>
         <w:rPr>
-          <w:strike/>
-        </w:rPr>
-      </w:pPr>
-      <w:r>
-        <w:rPr>
-          <w:rFonts w:ascii="Arial" w:hAnsi="Arial"/>
-          <w:strike/>
-          <w:sz w:val="22"/>
-          <w:szCs w:val="22"/>
-        </w:rPr>
-        <w:t>Generate a library of modeled absorbance data and fit it using the BLtrimmer to make sure it works</w:t>
+          <w:rFonts w:ascii="Arial" w:hAnsi="Arial"/>
+          <w:sz w:val="22"/>
+          <w:szCs w:val="22"/>
+        </w:rPr>
+      </w:pPr>
+      <w:r>
+        <w:rPr>
+          <w:rFonts w:ascii="Arial" w:hAnsi="Arial"/>
+          <w:sz w:val="22"/>
+          <w:szCs w:val="22"/>
+        </w:rPr>
+        <w:t>Test easy outlier exclusion protocol to meltR.A?</w:t>
       </w:r>
     </w:p>
     <w:p>
@@ -995,18 +1003,26 @@
         </w:numPr>
         <w:spacing w:lineRule="auto" w:line="480"/>
         <w:rPr>
-          <w:rFonts w:ascii="Arial" w:hAnsi="Arial"/>
-          <w:sz w:val="22"/>
-          <w:szCs w:val="22"/>
-        </w:rPr>
-      </w:pPr>
-      <w:r>
-        <w:rPr>
-          <w:rFonts w:ascii="Arial" w:hAnsi="Arial"/>
-          <w:sz w:val="22"/>
-          <w:szCs w:val="22"/>
-        </w:rPr>
-        <w:t>Add a cleaner pre-canned output to the BLtrimmer for the two-state folding test</w:t>
+          <w:strike/>
+        </w:rPr>
+      </w:pPr>
+      <w:r>
+        <w:rPr>
+          <w:rFonts w:ascii="Arial" w:hAnsi="Arial"/>
+          <w:strike/>
+          <w:sz w:val="22"/>
+          <w:szCs w:val="22"/>
+        </w:rPr>
+        <w:t xml:space="preserve">Iron out parallel code </w:t>
+      </w:r>
+      <w:r>
+        <w:rPr>
+          <w:rFonts w:ascii="Arial" w:hAnsi="Arial"/>
+          <w:strike/>
+          <w:sz w:val="22"/>
+          <w:szCs w:val="22"/>
+        </w:rPr>
+        <w:t>for multicore computers</w:t>
       </w:r>
     </w:p>
     <w:p>
@@ -1029,24 +1045,12 @@
           <w:sz w:val="22"/>
           <w:szCs w:val="22"/>
         </w:rPr>
-        <w:t xml:space="preserve">Iron out parallel code </w:t>
-      </w:r>
-      <w:r>
-        <w:rPr>
-          <w:rFonts w:ascii="Arial" w:hAnsi="Arial"/>
-          <w:sz w:val="22"/>
-          <w:szCs w:val="22"/>
-        </w:rPr>
-        <w:t>for multicore computers</w:t>
-      </w:r>
-    </w:p>
-    <w:p>
-      <w:pPr>
-        <w:pStyle w:val="Normal"/>
-        <w:numPr>
-          <w:ilvl w:val="0"/>
-          <w:numId w:val="2"/>
-        </w:numPr>
+        <w:t>Expand description of the outputs in the help file</w:t>
+      </w:r>
+    </w:p>
+    <w:p>
+      <w:pPr>
+        <w:pStyle w:val="Normal"/>
         <w:spacing w:lineRule="auto" w:line="480"/>
         <w:rPr>
           <w:rFonts w:ascii="Arial" w:hAnsi="Arial"/>
@@ -1056,33 +1060,8 @@
       </w:pPr>
       <w:r>
         <w:rPr>
-          <w:rFonts w:ascii="Arial" w:hAnsi="Arial"/>
-          <w:sz w:val="22"/>
-          <w:szCs w:val="22"/>
-        </w:rPr>
-        <w:t>Expand description of the outputs in the help file</w:t>
-      </w:r>
-    </w:p>
-    <w:p>
-      <w:pPr>
-        <w:pStyle w:val="Normal"/>
-        <w:numPr>
-          <w:ilvl w:val="0"/>
-          <w:numId w:val="2"/>
-        </w:numPr>
-        <w:spacing w:lineRule="auto" w:line="480"/>
-        <w:rPr>
           <w:strike/>
         </w:rPr>
-      </w:pPr>
-      <w:r>
-        <w:rPr>
-          <w:rFonts w:ascii="Arial" w:hAnsi="Arial"/>
-          <w:strike/>
-          <w:sz w:val="22"/>
-          <w:szCs w:val="22"/>
-        </w:rPr>
-        <w:t>Add a csv  to the BLtrimmer output</w:t>
       </w:r>
       <w:r>
         <w:br w:type="page"/>
@@ -1601,6 +1580,34 @@
           <w:szCs w:val="22"/>
         </w:rPr>
         <w:t>Paragraph 3:  Meltwin is nice</w:t>
+      </w:r>
+    </w:p>
+    <w:p>
+      <w:pPr>
+        <w:pStyle w:val="Normal"/>
+        <w:spacing w:lineRule="auto" w:line="480"/>
+        <w:rPr>
+          <w:rFonts w:ascii="Arial" w:hAnsi="Arial"/>
+          <w:color w:val="00CED1"/>
+        </w:rPr>
+      </w:pPr>
+      <w:r>
+        <w:rPr>
+          <w:rFonts w:ascii="Arial" w:hAnsi="Arial"/>
+          <w:color w:val="00CED1"/>
+          <w:sz w:val="22"/>
+          <w:szCs w:val="22"/>
+        </w:rPr>
+        <w:t>****</w:t>
+      </w:r>
+      <w:r>
+        <w:rPr>
+          <w:rFonts w:ascii="Arial" w:hAnsi="Arial"/>
+          <w:color w:val="00CED1"/>
+          <w:sz w:val="22"/>
+          <w:szCs w:val="22"/>
+        </w:rPr>
+        <w:t>Maybe there should be a paragraph in here justifying the need for MeltR. Like, what questions still remain that need to be answered with this analysis of melting curves?****</w:t>
       </w:r>
     </w:p>
     <w:p>

</xml_diff>